<commit_message>
Added some notes about things we need to change in the scavenger list, will make those changes later
</commit_message>
<xml_diff>
--- a/Unit1Days5-7.docx
+++ b/Unit1Days5-7.docx
@@ -652,8 +652,6 @@
       <w:r>
         <w:t>???????</w:t>
       </w:r>
-      <w:bookmarkStart w:id="0" w:name="_GoBack"/>
-      <w:bookmarkEnd w:id="0"/>
     </w:p>
     <w:p>
       <w:r>
@@ -1096,6 +1094,15 @@
         </w:rPr>
         <w:t>Find a tweet by Bill Gates on Twitter</w:t>
       </w:r>
+      <w:r>
+        <w:rPr>
+          <w:rFonts w:ascii="Arial" w:hAnsi="Arial" w:cs="Arial"/>
+          <w:color w:val="000000"/>
+          <w:sz w:val="23"/>
+          <w:szCs w:val="23"/>
+        </w:rPr>
+        <w:t xml:space="preserve"> (possibly m.twitter.com)</w:t>
+      </w:r>
     </w:p>
     <w:p>
       <w:pPr>
@@ -1122,6 +1129,15 @@
         </w:rPr>
         <w:t>Find a website where you can buy computer parts or computers</w:t>
       </w:r>
+      <w:r>
+        <w:rPr>
+          <w:rFonts w:ascii="Arial" w:hAnsi="Arial" w:cs="Arial"/>
+          <w:color w:val="000000"/>
+          <w:sz w:val="23"/>
+          <w:szCs w:val="23"/>
+        </w:rPr>
+        <w:t xml:space="preserve"> (change)</w:t>
+      </w:r>
     </w:p>
     <w:p>
       <w:pPr>
@@ -1174,6 +1190,15 @@
         </w:rPr>
         <w:t>Find a review of your favorite restaurant, written or video!</w:t>
       </w:r>
+      <w:r>
+        <w:rPr>
+          <w:rFonts w:ascii="Arial" w:hAnsi="Arial" w:cs="Arial"/>
+          <w:color w:val="000000"/>
+          <w:sz w:val="23"/>
+          <w:szCs w:val="23"/>
+        </w:rPr>
+        <w:t xml:space="preserve"> (Yelp.com, Youtube.com)</w:t>
+      </w:r>
     </w:p>
     <w:p>
       <w:pPr>
@@ -1200,6 +1225,15 @@
         </w:rPr>
         <w:t>Find out how many people live in your city</w:t>
       </w:r>
+      <w:r>
+        <w:rPr>
+          <w:rFonts w:ascii="Arial" w:hAnsi="Arial" w:cs="Arial"/>
+          <w:color w:val="000000"/>
+          <w:sz w:val="23"/>
+          <w:szCs w:val="23"/>
+        </w:rPr>
+        <w:t xml:space="preserve"> (Wikipedia.org)</w:t>
+      </w:r>
     </w:p>
     <w:p>
       <w:pPr>
@@ -1226,6 +1260,15 @@
         </w:rPr>
         <w:t>Find a recipe for your favorite food</w:t>
       </w:r>
+      <w:r>
+        <w:rPr>
+          <w:rFonts w:ascii="Arial" w:hAnsi="Arial" w:cs="Arial"/>
+          <w:color w:val="000000"/>
+          <w:sz w:val="23"/>
+          <w:szCs w:val="23"/>
+        </w:rPr>
+        <w:t xml:space="preserve"> or using your favorite food</w:t>
+      </w:r>
     </w:p>
     <w:p>
       <w:pPr>
@@ -1252,6 +1295,17 @@
         </w:rPr>
         <w:t>Find a trailer for an upcoming movie</w:t>
       </w:r>
+      <w:r>
+        <w:rPr>
+          <w:rFonts w:ascii="Arial" w:hAnsi="Arial" w:cs="Arial"/>
+          <w:color w:val="000000"/>
+          <w:sz w:val="23"/>
+          <w:szCs w:val="23"/>
+        </w:rPr>
+        <w:t xml:space="preserve"> (Youtube.com, IMDB.com)</w:t>
+      </w:r>
+      <w:bookmarkStart w:id="0" w:name="_GoBack"/>
+      <w:bookmarkEnd w:id="0"/>
     </w:p>
     <w:p>
       <w:pPr>
@@ -1374,6 +1428,15 @@
         </w:rPr>
         <w:t>Find a review for Mark’s Texas Hots and their address.</w:t>
       </w:r>
+      <w:r>
+        <w:rPr>
+          <w:rFonts w:ascii="Arial" w:hAnsi="Arial" w:cs="Arial"/>
+          <w:color w:val="000000"/>
+          <w:sz w:val="23"/>
+          <w:szCs w:val="23"/>
+        </w:rPr>
+        <w:t xml:space="preserve"> (mention that it’s a restaurant in Rochester)</w:t>
+      </w:r>
     </w:p>
     <w:p>
       <w:pPr>
@@ -1400,6 +1463,15 @@
         </w:rPr>
         <w:t>Find a definition for sonification</w:t>
       </w:r>
+      <w:r>
+        <w:rPr>
+          <w:rFonts w:ascii="Arial" w:hAnsi="Arial" w:cs="Arial"/>
+          <w:color w:val="000000"/>
+          <w:sz w:val="23"/>
+          <w:szCs w:val="23"/>
+        </w:rPr>
+        <w:t xml:space="preserve"> (Wikipedia.org)</w:t>
+      </w:r>
     </w:p>
     <w:p>
       <w:pPr>
@@ -1450,7 +1522,25 @@
           <w:sz w:val="23"/>
           <w:szCs w:val="23"/>
         </w:rPr>
-        <w:t>Look up where the next Olympics will be held</w:t>
+        <w:t>Look up</w:t>
+      </w:r>
+      <w:r>
+        <w:rPr>
+          <w:rFonts w:ascii="Arial" w:hAnsi="Arial" w:cs="Arial"/>
+          <w:color w:val="000000"/>
+          <w:sz w:val="23"/>
+          <w:szCs w:val="23"/>
+        </w:rPr>
+        <w:t xml:space="preserve"> when and</w:t>
+      </w:r>
+      <w:r>
+        <w:rPr>
+          <w:rFonts w:ascii="Arial" w:hAnsi="Arial" w:cs="Arial"/>
+          <w:color w:val="000000"/>
+          <w:sz w:val="23"/>
+          <w:szCs w:val="23"/>
+        </w:rPr>
+        <w:t xml:space="preserve"> where the next Olympics will be held</w:t>
       </w:r>
     </w:p>
     <w:p>
@@ -1502,7 +1592,34 @@
           <w:sz w:val="23"/>
           <w:szCs w:val="23"/>
         </w:rPr>
-        <w:t>Find out the current exchange ratio for converting the US dollar to the Canadian dollar</w:t>
+        <w:t>Fin</w:t>
+      </w:r>
+      <w:r>
+        <w:rPr>
+          <w:rFonts w:ascii="Arial" w:hAnsi="Arial" w:cs="Arial"/>
+          <w:color w:val="000000"/>
+          <w:sz w:val="23"/>
+          <w:szCs w:val="23"/>
+        </w:rPr>
+        <w:t>d out the current exchange rate</w:t>
+      </w:r>
+      <w:r>
+        <w:rPr>
+          <w:rFonts w:ascii="Arial" w:hAnsi="Arial" w:cs="Arial"/>
+          <w:color w:val="000000"/>
+          <w:sz w:val="23"/>
+          <w:szCs w:val="23"/>
+        </w:rPr>
+        <w:t xml:space="preserve"> for converting the US dollar to the Canadian dollar</w:t>
+      </w:r>
+      <w:r>
+        <w:rPr>
+          <w:rFonts w:ascii="Arial" w:hAnsi="Arial" w:cs="Arial"/>
+          <w:color w:val="000000"/>
+          <w:sz w:val="23"/>
+          <w:szCs w:val="23"/>
+        </w:rPr>
+        <w:t xml:space="preserve"> (xe.com)</w:t>
       </w:r>
     </w:p>
     <w:p>
@@ -1530,6 +1647,15 @@
         </w:rPr>
         <w:t>Find out what year the game company Nintendo was founded.</w:t>
       </w:r>
+      <w:r>
+        <w:rPr>
+          <w:rFonts w:ascii="Arial" w:hAnsi="Arial" w:cs="Arial"/>
+          <w:color w:val="000000"/>
+          <w:sz w:val="23"/>
+          <w:szCs w:val="23"/>
+        </w:rPr>
+        <w:t xml:space="preserve"> (Wikipedia.org)</w:t>
+      </w:r>
     </w:p>
     <w:p>
       <w:pPr>
@@ -1556,6 +1682,15 @@
         </w:rPr>
         <w:t>Find the names of 3 different operating systems. An operating system is the software that helps users interact with computers.</w:t>
       </w:r>
+      <w:r>
+        <w:rPr>
+          <w:rFonts w:ascii="Arial" w:hAnsi="Arial" w:cs="Arial"/>
+          <w:color w:val="000000"/>
+          <w:sz w:val="23"/>
+          <w:szCs w:val="23"/>
+        </w:rPr>
+        <w:t xml:space="preserve"> (change to something more interesting about computers)</w:t>
+      </w:r>
     </w:p>
     <w:p>
       <w:pPr>
@@ -1580,6 +1715,7 @@
           <w:sz w:val="23"/>
           <w:szCs w:val="23"/>
         </w:rPr>
+        <w:lastRenderedPageBreak/>
         <w:t>Find a poem by Robert Frost.  It can’t be The Road Not Taken!</w:t>
       </w:r>
     </w:p>
@@ -1616,10 +1752,18 @@
         </w:rPr>
         <w:t xml:space="preserve"> of extinction.</w:t>
       </w:r>
-    </w:p>
-    <w:p>
-      <w:r>
-        <w:lastRenderedPageBreak/>
+      <w:r>
+        <w:rPr>
+          <w:rFonts w:ascii="Arial" w:hAnsi="Arial" w:cs="Arial"/>
+          <w:color w:val="000000"/>
+          <w:sz w:val="23"/>
+          <w:szCs w:val="23"/>
+        </w:rPr>
+        <w:t xml:space="preserve"> (Wikipedia.org)</w:t>
+      </w:r>
+    </w:p>
+    <w:p>
+      <w:r>
         <w:t xml:space="preserve"> </w:t>
       </w:r>
       <w:r>
@@ -2726,6 +2870,7 @@
                 <w:sz w:val="22"/>
                 <w:szCs w:val="22"/>
               </w:rPr>
+              <w:lastRenderedPageBreak/>
               <w:t>Are there creation and revision dates?</w:t>
             </w:r>
           </w:p>

</xml_diff>